<commit_message>
chore: added 3-lab second part
</commit_message>
<xml_diff>
--- a/Labs/3-LB/32-LB-DSP-IIR.docx
+++ b/Labs/3-LB/32-LB-DSP-IIR.docx
@@ -221,23 +221,7 @@
                 <w:b/>
                 <w:lang w:val="lt-LT"/>
               </w:rPr>
-              <w:t xml:space="preserve">, EMEI-2 </w:t>
-            </w:r>
-            <w:proofErr w:type="spellStart"/>
-            <w:r>
-              <w:rPr>
-                <w:b/>
-                <w:lang w:val="lt-LT"/>
-              </w:rPr>
-              <w:t>gr</w:t>
-            </w:r>
-            <w:proofErr w:type="spellEnd"/>
-            <w:r>
-              <w:rPr>
-                <w:b/>
-                <w:lang w:val="lt-LT"/>
-              </w:rPr>
-              <w:t>.</w:t>
+              <w:t>, EMEI-2 gr.</w:t>
             </w:r>
           </w:p>
           <w:p>
@@ -482,7 +466,6 @@
           <w:kern w:val="2"/>
           <w:sz w:val="22"/>
           <w:szCs w:val="22"/>
-          <w:lang/>
           <w14:ligatures w14:val="standardContextual"/>
         </w:rPr>
       </w:pPr>
@@ -521,7 +504,6 @@
             <w:kern w:val="2"/>
             <w:sz w:val="22"/>
             <w:szCs w:val="22"/>
-            <w:lang/>
             <w14:ligatures w14:val="standardContextual"/>
           </w:rPr>
           <w:tab/>
@@ -583,7 +565,6 @@
           <w:kern w:val="2"/>
           <w:sz w:val="22"/>
           <w:szCs w:val="22"/>
-          <w:lang/>
           <w14:ligatures w14:val="standardContextual"/>
         </w:rPr>
       </w:pPr>
@@ -600,7 +581,6 @@
             <w:kern w:val="2"/>
             <w:sz w:val="22"/>
             <w:szCs w:val="22"/>
-            <w:lang/>
             <w14:ligatures w14:val="standardContextual"/>
           </w:rPr>
           <w:tab/>
@@ -662,7 +642,6 @@
           <w:kern w:val="2"/>
           <w:sz w:val="22"/>
           <w:szCs w:val="22"/>
-          <w:lang/>
           <w14:ligatures w14:val="standardContextual"/>
         </w:rPr>
       </w:pPr>
@@ -679,7 +658,6 @@
             <w:kern w:val="2"/>
             <w:sz w:val="22"/>
             <w:szCs w:val="22"/>
-            <w:lang/>
             <w14:ligatures w14:val="standardContextual"/>
           </w:rPr>
           <w:tab/>
@@ -741,7 +719,6 @@
           <w:kern w:val="2"/>
           <w:sz w:val="22"/>
           <w:szCs w:val="22"/>
-          <w:lang/>
           <w14:ligatures w14:val="standardContextual"/>
         </w:rPr>
       </w:pPr>
@@ -758,7 +735,6 @@
             <w:kern w:val="2"/>
             <w:sz w:val="22"/>
             <w:szCs w:val="22"/>
-            <w:lang/>
             <w14:ligatures w14:val="standardContextual"/>
           </w:rPr>
           <w:tab/>
@@ -820,7 +796,6 @@
           <w:kern w:val="2"/>
           <w:sz w:val="22"/>
           <w:szCs w:val="22"/>
-          <w:lang/>
           <w14:ligatures w14:val="standardContextual"/>
         </w:rPr>
       </w:pPr>
@@ -837,7 +812,6 @@
             <w:kern w:val="2"/>
             <w:sz w:val="22"/>
             <w:szCs w:val="22"/>
-            <w:lang/>
             <w14:ligatures w14:val="standardContextual"/>
           </w:rPr>
           <w:tab/>
@@ -899,7 +873,6 @@
           <w:kern w:val="2"/>
           <w:sz w:val="22"/>
           <w:szCs w:val="22"/>
-          <w:lang/>
           <w14:ligatures w14:val="standardContextual"/>
         </w:rPr>
       </w:pPr>
@@ -916,7 +889,6 @@
             <w:kern w:val="2"/>
             <w:sz w:val="22"/>
             <w:szCs w:val="22"/>
-            <w:lang/>
             <w14:ligatures w14:val="standardContextual"/>
           </w:rPr>
           <w:tab/>
@@ -978,7 +950,6 @@
           <w:kern w:val="2"/>
           <w:sz w:val="22"/>
           <w:szCs w:val="22"/>
-          <w:lang/>
           <w14:ligatures w14:val="standardContextual"/>
         </w:rPr>
       </w:pPr>
@@ -995,7 +966,6 @@
             <w:kern w:val="2"/>
             <w:sz w:val="22"/>
             <w:szCs w:val="22"/>
-            <w:lang/>
             <w14:ligatures w14:val="standardContextual"/>
           </w:rPr>
           <w:tab/>
@@ -1057,7 +1027,6 @@
           <w:kern w:val="2"/>
           <w:sz w:val="22"/>
           <w:szCs w:val="22"/>
-          <w:lang/>
           <w14:ligatures w14:val="standardContextual"/>
         </w:rPr>
       </w:pPr>
@@ -1074,7 +1043,6 @@
             <w:kern w:val="2"/>
             <w:sz w:val="22"/>
             <w:szCs w:val="22"/>
-            <w:lang/>
             <w14:ligatures w14:val="standardContextual"/>
           </w:rPr>
           <w:tab/>
@@ -1137,7 +1105,6 @@
           <w:kern w:val="2"/>
           <w:sz w:val="22"/>
           <w:szCs w:val="22"/>
-          <w:lang/>
           <w14:ligatures w14:val="standardContextual"/>
         </w:rPr>
       </w:pPr>
@@ -1155,7 +1122,6 @@
             <w:kern w:val="2"/>
             <w:sz w:val="22"/>
             <w:szCs w:val="22"/>
-            <w:lang/>
             <w14:ligatures w14:val="standardContextual"/>
           </w:rPr>
           <w:tab/>
@@ -1218,7 +1184,6 @@
           <w:kern w:val="2"/>
           <w:sz w:val="22"/>
           <w:szCs w:val="22"/>
-          <w:lang/>
           <w14:ligatures w14:val="standardContextual"/>
         </w:rPr>
       </w:pPr>
@@ -1236,7 +1201,6 @@
             <w:kern w:val="2"/>
             <w:sz w:val="22"/>
             <w:szCs w:val="22"/>
-            <w:lang/>
             <w14:ligatures w14:val="standardContextual"/>
           </w:rPr>
           <w:tab/>
@@ -1509,19 +1473,11 @@
         </w:rPr>
         <w:t xml:space="preserve">Testuojant filtrų veikimą pradinis </w:t>
       </w:r>
-      <w:proofErr w:type="spellStart"/>
-      <w:r>
-        <w:rPr>
-          <w:lang w:val="lt-LT"/>
-        </w:rPr>
-        <w:t>poliharmoninis</w:t>
-      </w:r>
-      <w:proofErr w:type="spellEnd"/>
-      <w:r>
-        <w:rPr>
-          <w:lang w:val="lt-LT"/>
-        </w:rPr>
-        <w:t xml:space="preserve"> </w:t>
+      <w:r>
+        <w:rPr>
+          <w:lang w:val="lt-LT"/>
+        </w:rPr>
+        <w:t xml:space="preserve">poliharmoninis </w:t>
       </w:r>
       <w:r>
         <w:rPr>
@@ -1581,28 +1537,7 @@
         <w:rPr>
           <w:lang w:val="lt-LT"/>
         </w:rPr>
-        <w:t>Žemų dažnių filtrui buvo pasirinktas „</w:t>
-      </w:r>
-      <w:proofErr w:type="spellStart"/>
-      <w:r>
-        <w:rPr>
-          <w:lang w:val="lt-LT"/>
-        </w:rPr>
-        <w:t>Butterworth</w:t>
-      </w:r>
-      <w:proofErr w:type="spellEnd"/>
-      <w:r>
-        <w:rPr>
-          <w:lang w:val="lt-LT"/>
-        </w:rPr>
-        <w:t xml:space="preserve">“ metodas, nustatyti </w:t>
-      </w:r>
-      <w:proofErr w:type="spellStart"/>
-      <w:r>
-        <w:rPr>
-          <w:lang w:val="lt-LT"/>
-        </w:rPr>
-        <w:t>F</w:t>
+        <w:t>Žemų dažnių filtrui buvo pasirinktas „Butterworth“ metodas, nustatyti F</w:t>
       </w:r>
       <w:r>
         <w:rPr>
@@ -1611,19 +1546,11 @@
         </w:rPr>
         <w:t>pass</w:t>
       </w:r>
-      <w:proofErr w:type="spellEnd"/>
-      <w:r>
-        <w:rPr>
-          <w:lang w:val="lt-LT"/>
-        </w:rPr>
-        <w:t xml:space="preserve"> ir </w:t>
-      </w:r>
-      <w:proofErr w:type="spellStart"/>
-      <w:r>
-        <w:rPr>
-          <w:lang w:val="lt-LT"/>
-        </w:rPr>
-        <w:t>F</w:t>
+      <w:r>
+        <w:rPr>
+          <w:lang w:val="lt-LT"/>
+        </w:rPr>
+        <w:t xml:space="preserve"> ir F</w:t>
       </w:r>
       <w:r>
         <w:rPr>
@@ -1632,40 +1559,11 @@
         </w:rPr>
         <w:t>stop</w:t>
       </w:r>
-      <w:proofErr w:type="spellEnd"/>
-      <w:r>
-        <w:rPr>
-          <w:lang w:val="lt-LT"/>
-        </w:rPr>
-        <w:t xml:space="preserve"> analogiškai 990Hz ir 1300Hz, kad nebūtų per aukšta </w:t>
-      </w:r>
-      <w:proofErr w:type="spellStart"/>
-      <w:r>
-        <w:rPr>
-          <w:lang w:val="lt-LT"/>
-        </w:rPr>
-        <w:t>flitro</w:t>
-      </w:r>
-      <w:proofErr w:type="spellEnd"/>
-      <w:r>
-        <w:rPr>
-          <w:lang w:val="lt-LT"/>
-        </w:rPr>
-        <w:t xml:space="preserve"> eilė. Galiausiai gautas 10 laipsnio </w:t>
-      </w:r>
-      <w:proofErr w:type="spellStart"/>
-      <w:r>
-        <w:rPr>
-          <w:lang w:val="lt-LT"/>
-        </w:rPr>
-        <w:t>fitltras</w:t>
-      </w:r>
-      <w:proofErr w:type="spellEnd"/>
-      <w:r>
-        <w:rPr>
-          <w:lang w:val="lt-LT"/>
-        </w:rPr>
-        <w:t xml:space="preserve"> su charakteristika pavaizduota  1 pav.</w:t>
+      <w:r>
+        <w:rPr>
+          <w:lang w:val="lt-LT"/>
+        </w:rPr>
+        <w:t xml:space="preserve"> analogiškai 990Hz ir 1300Hz, kad nebūtų per aukšta flitro eilė. Galiausiai gautas 10 laipsnio fitltras su charakteristika pavaizduota  1 pav.</w:t>
       </w:r>
     </w:p>
     <w:p>
@@ -2266,12 +2164,14 @@
       <w:pPr>
         <w:pStyle w:val="Heading1"/>
         <w:rPr>
+          <w:highlight w:val="red"/>
           <w:lang w:val="lt-LT"/>
         </w:rPr>
       </w:pPr>
       <w:bookmarkStart w:id="14" w:name="_Toc149252234"/>
       <w:r>
         <w:rPr>
+          <w:highlight w:val="red"/>
           <w:lang w:val="lt-LT"/>
         </w:rPr>
         <w:lastRenderedPageBreak/>
@@ -2520,7 +2420,21 @@
           <w:highlight w:val="yellow"/>
           <w:lang w:val="lt-LT"/>
         </w:rPr>
-        <w:t xml:space="preserve"> MATLAB programa sukurt</w:t>
+        <w:t xml:space="preserve"> </w:t>
+      </w:r>
+      <w:r>
+        <w:rPr>
+          <w:highlight w:val="red"/>
+          <w:lang w:val="lt-LT"/>
+        </w:rPr>
+        <w:t xml:space="preserve">MATLAB programa </w:t>
+      </w:r>
+      <w:r>
+        <w:rPr>
+          <w:highlight w:val="yellow"/>
+          <w:lang w:val="lt-LT"/>
+        </w:rPr>
+        <w:t>sukurt</w:t>
       </w:r>
       <w:r>
         <w:rPr>
@@ -2632,7 +2546,6 @@
                 <w:lang w:val="lt-LT"/>
               </w:rPr>
             </w:pPr>
-            <w:proofErr w:type="spellStart"/>
             <w:r>
               <w:rPr>
                 <w:rFonts w:ascii="Courier New" w:eastAsiaTheme="minorHAnsi" w:hAnsi="Courier New" w:cs="Courier New"/>
@@ -2641,18 +2554,7 @@
                 <w:szCs w:val="20"/>
                 <w:lang w:val="lt-LT"/>
               </w:rPr>
-              <w:t>clear</w:t>
-            </w:r>
-            <w:proofErr w:type="spellEnd"/>
-            <w:r>
-              <w:rPr>
-                <w:rFonts w:ascii="Courier New" w:eastAsiaTheme="minorHAnsi" w:hAnsi="Courier New" w:cs="Courier New"/>
-                <w:color w:val="000000"/>
-                <w:sz w:val="20"/>
-                <w:szCs w:val="20"/>
-                <w:lang w:val="lt-LT"/>
-              </w:rPr>
-              <w:t>;</w:t>
+              <w:t>clear;</w:t>
             </w:r>
           </w:p>
           <w:p>
@@ -2675,108 +2577,8 @@
                 <w:szCs w:val="20"/>
                 <w:lang w:val="lt-LT"/>
               </w:rPr>
-              <w:t xml:space="preserve">% HD - </w:t>
-            </w:r>
-            <w:proofErr w:type="spellStart"/>
-            <w:r>
-              <w:rPr>
-                <w:rFonts w:ascii="Courier New" w:eastAsiaTheme="minorHAnsi" w:hAnsi="Courier New" w:cs="Courier New"/>
-                <w:color w:val="228B22"/>
-                <w:sz w:val="20"/>
-                <w:szCs w:val="20"/>
-                <w:lang w:val="lt-LT"/>
-              </w:rPr>
-              <w:t>this</w:t>
-            </w:r>
-            <w:proofErr w:type="spellEnd"/>
-            <w:r>
-              <w:rPr>
-                <w:rFonts w:ascii="Courier New" w:eastAsiaTheme="minorHAnsi" w:hAnsi="Courier New" w:cs="Courier New"/>
-                <w:color w:val="228B22"/>
-                <w:sz w:val="20"/>
-                <w:szCs w:val="20"/>
-                <w:lang w:val="lt-LT"/>
-              </w:rPr>
-              <w:t xml:space="preserve"> </w:t>
-            </w:r>
-            <w:proofErr w:type="spellStart"/>
-            <w:r>
-              <w:rPr>
-                <w:rFonts w:ascii="Courier New" w:eastAsiaTheme="minorHAnsi" w:hAnsi="Courier New" w:cs="Courier New"/>
-                <w:color w:val="228B22"/>
-                <w:sz w:val="20"/>
-                <w:szCs w:val="20"/>
-                <w:lang w:val="lt-LT"/>
-              </w:rPr>
-              <w:t>is</w:t>
-            </w:r>
-            <w:proofErr w:type="spellEnd"/>
-            <w:r>
-              <w:rPr>
-                <w:rFonts w:ascii="Courier New" w:eastAsiaTheme="minorHAnsi" w:hAnsi="Courier New" w:cs="Courier New"/>
-                <w:color w:val="228B22"/>
-                <w:sz w:val="20"/>
-                <w:szCs w:val="20"/>
-                <w:lang w:val="lt-LT"/>
-              </w:rPr>
-              <w:t xml:space="preserve"> a </w:t>
-            </w:r>
-            <w:proofErr w:type="spellStart"/>
-            <w:r>
-              <w:rPr>
-                <w:rFonts w:ascii="Courier New" w:eastAsiaTheme="minorHAnsi" w:hAnsi="Courier New" w:cs="Courier New"/>
-                <w:color w:val="228B22"/>
-                <w:sz w:val="20"/>
-                <w:szCs w:val="20"/>
-                <w:lang w:val="lt-LT"/>
-              </w:rPr>
-              <w:t>generated</w:t>
-            </w:r>
-            <w:proofErr w:type="spellEnd"/>
-            <w:r>
-              <w:rPr>
-                <w:rFonts w:ascii="Courier New" w:eastAsiaTheme="minorHAnsi" w:hAnsi="Courier New" w:cs="Courier New"/>
-                <w:color w:val="228B22"/>
-                <w:sz w:val="20"/>
-                <w:szCs w:val="20"/>
-                <w:lang w:val="lt-LT"/>
-              </w:rPr>
-              <w:t xml:space="preserve"> MATLAB </w:t>
-            </w:r>
-            <w:proofErr w:type="spellStart"/>
-            <w:r>
-              <w:rPr>
-                <w:rFonts w:ascii="Courier New" w:eastAsiaTheme="minorHAnsi" w:hAnsi="Courier New" w:cs="Courier New"/>
-                <w:color w:val="228B22"/>
-                <w:sz w:val="20"/>
-                <w:szCs w:val="20"/>
-                <w:lang w:val="lt-LT"/>
-              </w:rPr>
-              <w:t>filter</w:t>
-            </w:r>
-            <w:proofErr w:type="spellEnd"/>
-            <w:r>
-              <w:rPr>
-                <w:rFonts w:ascii="Courier New" w:eastAsiaTheme="minorHAnsi" w:hAnsi="Courier New" w:cs="Courier New"/>
-                <w:color w:val="228B22"/>
-                <w:sz w:val="20"/>
-                <w:szCs w:val="20"/>
-                <w:lang w:val="lt-LT"/>
-              </w:rPr>
-              <w:t xml:space="preserve"> </w:t>
-            </w:r>
-            <w:proofErr w:type="spellStart"/>
-            <w:r>
-              <w:rPr>
-                <w:rFonts w:ascii="Courier New" w:eastAsiaTheme="minorHAnsi" w:hAnsi="Courier New" w:cs="Courier New"/>
-                <w:color w:val="228B22"/>
-                <w:sz w:val="20"/>
-                <w:szCs w:val="20"/>
-                <w:lang w:val="lt-LT"/>
-              </w:rPr>
-              <w:t>function</w:t>
-            </w:r>
-            <w:proofErr w:type="spellEnd"/>
+              <w:t>% HD - this is a generated MATLAB filter function</w:t>
+            </w:r>
           </w:p>
           <w:p>
             <w:pPr>
@@ -2798,42 +2600,8 @@
                 <w:szCs w:val="20"/>
                 <w:lang w:val="lt-LT"/>
               </w:rPr>
-              <w:t xml:space="preserve">% </w:t>
-            </w:r>
-            <w:proofErr w:type="spellStart"/>
-            <w:r>
-              <w:rPr>
-                <w:rFonts w:ascii="Courier New" w:eastAsiaTheme="minorHAnsi" w:hAnsi="Courier New" w:cs="Courier New"/>
-                <w:color w:val="228B22"/>
-                <w:sz w:val="20"/>
-                <w:szCs w:val="20"/>
-                <w:lang w:val="lt-LT"/>
-              </w:rPr>
-              <w:t>Hd</w:t>
-            </w:r>
-            <w:proofErr w:type="spellEnd"/>
-            <w:r>
-              <w:rPr>
-                <w:rFonts w:ascii="Courier New" w:eastAsiaTheme="minorHAnsi" w:hAnsi="Courier New" w:cs="Courier New"/>
-                <w:color w:val="228B22"/>
-                <w:sz w:val="20"/>
-                <w:szCs w:val="20"/>
-                <w:lang w:val="lt-LT"/>
-              </w:rPr>
-              <w:t xml:space="preserve"> = FIR_filter_30ord; % </w:t>
-            </w:r>
-            <w:proofErr w:type="spellStart"/>
-            <w:r>
-              <w:rPr>
-                <w:rFonts w:ascii="Courier New" w:eastAsiaTheme="minorHAnsi" w:hAnsi="Courier New" w:cs="Courier New"/>
-                <w:color w:val="228B22"/>
-                <w:sz w:val="20"/>
-                <w:szCs w:val="20"/>
-                <w:lang w:val="lt-LT"/>
-              </w:rPr>
-              <w:t>example</w:t>
-            </w:r>
-            <w:proofErr w:type="spellEnd"/>
+              <w:t>% Hd = FIR_filter_30ord; % example</w:t>
+            </w:r>
           </w:p>
           <w:p>
             <w:pPr>
@@ -2855,51 +2623,7 @@
                 <w:szCs w:val="20"/>
                 <w:lang w:val="lt-LT"/>
               </w:rPr>
-              <w:t xml:space="preserve"> </w:t>
-            </w:r>
-            <w:proofErr w:type="spellStart"/>
-            <w:r>
-              <w:rPr>
-                <w:rFonts w:ascii="Courier New" w:eastAsiaTheme="minorHAnsi" w:hAnsi="Courier New" w:cs="Courier New"/>
-                <w:color w:val="000000"/>
-                <w:sz w:val="20"/>
-                <w:szCs w:val="20"/>
-                <w:lang w:val="lt-LT"/>
-              </w:rPr>
-              <w:t>Hd</w:t>
-            </w:r>
-            <w:proofErr w:type="spellEnd"/>
-            <w:r>
-              <w:rPr>
-                <w:rFonts w:ascii="Courier New" w:eastAsiaTheme="minorHAnsi" w:hAnsi="Courier New" w:cs="Courier New"/>
-                <w:color w:val="000000"/>
-                <w:sz w:val="20"/>
-                <w:szCs w:val="20"/>
-                <w:lang w:val="lt-LT"/>
-              </w:rPr>
-              <w:t xml:space="preserve"> = </w:t>
-            </w:r>
-            <w:proofErr w:type="spellStart"/>
-            <w:r>
-              <w:rPr>
-                <w:rFonts w:ascii="Courier New" w:eastAsiaTheme="minorHAnsi" w:hAnsi="Courier New" w:cs="Courier New"/>
-                <w:color w:val="000000"/>
-                <w:sz w:val="20"/>
-                <w:szCs w:val="20"/>
-                <w:lang w:val="lt-LT"/>
-              </w:rPr>
-              <w:t>lowpassFinal</w:t>
-            </w:r>
-            <w:proofErr w:type="spellEnd"/>
-            <w:r>
-              <w:rPr>
-                <w:rFonts w:ascii="Courier New" w:eastAsiaTheme="minorHAnsi" w:hAnsi="Courier New" w:cs="Courier New"/>
-                <w:color w:val="000000"/>
-                <w:sz w:val="20"/>
-                <w:szCs w:val="20"/>
-                <w:lang w:val="lt-LT"/>
-              </w:rPr>
-              <w:t>;</w:t>
+              <w:t xml:space="preserve"> Hd = lowpassFinal;</w:t>
             </w:r>
           </w:p>
           <w:p>
@@ -2945,29 +2669,7 @@
                 <w:szCs w:val="20"/>
                 <w:lang w:val="lt-LT"/>
               </w:rPr>
-              <w:t xml:space="preserve">    </w:t>
-            </w:r>
-            <w:proofErr w:type="spellStart"/>
-            <w:r>
-              <w:rPr>
-                <w:rFonts w:ascii="Courier New" w:eastAsiaTheme="minorHAnsi" w:hAnsi="Courier New" w:cs="Courier New"/>
-                <w:color w:val="000000"/>
-                <w:sz w:val="20"/>
-                <w:szCs w:val="20"/>
-                <w:lang w:val="lt-LT"/>
-              </w:rPr>
-              <w:t>ylabel</w:t>
-            </w:r>
-            <w:proofErr w:type="spellEnd"/>
-            <w:r>
-              <w:rPr>
-                <w:rFonts w:ascii="Courier New" w:eastAsiaTheme="minorHAnsi" w:hAnsi="Courier New" w:cs="Courier New"/>
-                <w:color w:val="000000"/>
-                <w:sz w:val="20"/>
-                <w:szCs w:val="20"/>
-                <w:lang w:val="lt-LT"/>
-              </w:rPr>
-              <w:t>(</w:t>
+              <w:t xml:space="preserve">    ylabel(</w:t>
             </w:r>
             <w:r>
               <w:rPr>
@@ -3043,86 +2745,8 @@
                 <w:szCs w:val="20"/>
                 <w:lang w:val="lt-LT"/>
               </w:rPr>
-              <w:t xml:space="preserve">% </w:t>
-            </w:r>
-            <w:proofErr w:type="spellStart"/>
-            <w:r>
-              <w:rPr>
-                <w:rFonts w:ascii="Courier New" w:eastAsiaTheme="minorHAnsi" w:hAnsi="Courier New" w:cs="Courier New"/>
-                <w:color w:val="228B22"/>
-                <w:sz w:val="20"/>
-                <w:szCs w:val="20"/>
-                <w:lang w:val="lt-LT"/>
-              </w:rPr>
-              <w:t>Display</w:t>
-            </w:r>
-            <w:proofErr w:type="spellEnd"/>
-            <w:r>
-              <w:rPr>
-                <w:rFonts w:ascii="Courier New" w:eastAsiaTheme="minorHAnsi" w:hAnsi="Courier New" w:cs="Courier New"/>
-                <w:color w:val="228B22"/>
-                <w:sz w:val="20"/>
-                <w:szCs w:val="20"/>
-                <w:lang w:val="lt-LT"/>
-              </w:rPr>
-              <w:t xml:space="preserve"> </w:t>
-            </w:r>
-            <w:proofErr w:type="spellStart"/>
-            <w:r>
-              <w:rPr>
-                <w:rFonts w:ascii="Courier New" w:eastAsiaTheme="minorHAnsi" w:hAnsi="Courier New" w:cs="Courier New"/>
-                <w:color w:val="228B22"/>
-                <w:sz w:val="20"/>
-                <w:szCs w:val="20"/>
-                <w:lang w:val="lt-LT"/>
-              </w:rPr>
-              <w:t>only</w:t>
-            </w:r>
-            <w:proofErr w:type="spellEnd"/>
-            <w:r>
-              <w:rPr>
-                <w:rFonts w:ascii="Courier New" w:eastAsiaTheme="minorHAnsi" w:hAnsi="Courier New" w:cs="Courier New"/>
-                <w:color w:val="228B22"/>
-                <w:sz w:val="20"/>
-                <w:szCs w:val="20"/>
-                <w:lang w:val="lt-LT"/>
-              </w:rPr>
-              <w:t xml:space="preserve"> </w:t>
-            </w:r>
-            <w:proofErr w:type="spellStart"/>
-            <w:r>
-              <w:rPr>
-                <w:rFonts w:ascii="Courier New" w:eastAsiaTheme="minorHAnsi" w:hAnsi="Courier New" w:cs="Courier New"/>
-                <w:color w:val="228B22"/>
-                <w:sz w:val="20"/>
-                <w:szCs w:val="20"/>
-                <w:lang w:val="lt-LT"/>
-              </w:rPr>
-              <w:t>positive</w:t>
-            </w:r>
-            <w:proofErr w:type="spellEnd"/>
-            <w:r>
-              <w:rPr>
-                <w:rFonts w:ascii="Courier New" w:eastAsiaTheme="minorHAnsi" w:hAnsi="Courier New" w:cs="Courier New"/>
-                <w:color w:val="228B22"/>
-                <w:sz w:val="20"/>
-                <w:szCs w:val="20"/>
-                <w:lang w:val="lt-LT"/>
-              </w:rPr>
-              <w:t xml:space="preserve"> </w:t>
-            </w:r>
-            <w:proofErr w:type="spellStart"/>
-            <w:r>
-              <w:rPr>
-                <w:rFonts w:ascii="Courier New" w:eastAsiaTheme="minorHAnsi" w:hAnsi="Courier New" w:cs="Courier New"/>
-                <w:color w:val="228B22"/>
-                <w:sz w:val="20"/>
-                <w:szCs w:val="20"/>
-                <w:lang w:val="lt-LT"/>
-              </w:rPr>
-              <w:t>frequencies</w:t>
-            </w:r>
-            <w:proofErr w:type="spellEnd"/>
+              <w:t>% Display only positive frequencies</w:t>
+            </w:r>
           </w:p>
           <w:p>
             <w:pPr>
@@ -3142,95 +2766,7 @@
                 <w:szCs w:val="20"/>
                 <w:lang w:val="lt-LT"/>
               </w:rPr>
-              <w:t xml:space="preserve">    </w:t>
-            </w:r>
-            <w:proofErr w:type="spellStart"/>
-            <w:r>
-              <w:rPr>
-                <w:rFonts w:ascii="Courier New" w:eastAsiaTheme="minorHAnsi" w:hAnsi="Courier New" w:cs="Courier New"/>
-                <w:color w:val="000000"/>
-                <w:sz w:val="20"/>
-                <w:szCs w:val="20"/>
-                <w:lang w:val="lt-LT"/>
-              </w:rPr>
-              <w:t>axis</w:t>
-            </w:r>
-            <w:proofErr w:type="spellEnd"/>
-            <w:r>
-              <w:rPr>
-                <w:rFonts w:ascii="Courier New" w:eastAsiaTheme="minorHAnsi" w:hAnsi="Courier New" w:cs="Courier New"/>
-                <w:color w:val="000000"/>
-                <w:sz w:val="20"/>
-                <w:szCs w:val="20"/>
-                <w:lang w:val="lt-LT"/>
-              </w:rPr>
-              <w:t xml:space="preserve">([0 </w:t>
-            </w:r>
-            <w:proofErr w:type="spellStart"/>
-            <w:r>
-              <w:rPr>
-                <w:rFonts w:ascii="Courier New" w:eastAsiaTheme="minorHAnsi" w:hAnsi="Courier New" w:cs="Courier New"/>
-                <w:color w:val="000000"/>
-                <w:sz w:val="20"/>
-                <w:szCs w:val="20"/>
-                <w:lang w:val="lt-LT"/>
-              </w:rPr>
-              <w:t>Fs</w:t>
-            </w:r>
-            <w:proofErr w:type="spellEnd"/>
-            <w:r>
-              <w:rPr>
-                <w:rFonts w:ascii="Courier New" w:eastAsiaTheme="minorHAnsi" w:hAnsi="Courier New" w:cs="Courier New"/>
-                <w:color w:val="000000"/>
-                <w:sz w:val="20"/>
-                <w:szCs w:val="20"/>
-                <w:lang w:val="lt-LT"/>
-              </w:rPr>
-              <w:t xml:space="preserve">/2 0 </w:t>
-            </w:r>
-            <w:proofErr w:type="spellStart"/>
-            <w:r>
-              <w:rPr>
-                <w:rFonts w:ascii="Courier New" w:eastAsiaTheme="minorHAnsi" w:hAnsi="Courier New" w:cs="Courier New"/>
-                <w:color w:val="000000"/>
-                <w:sz w:val="20"/>
-                <w:szCs w:val="20"/>
-                <w:lang w:val="lt-LT"/>
-              </w:rPr>
-              <w:t>max</w:t>
-            </w:r>
-            <w:proofErr w:type="spellEnd"/>
-            <w:r>
-              <w:rPr>
-                <w:rFonts w:ascii="Courier New" w:eastAsiaTheme="minorHAnsi" w:hAnsi="Courier New" w:cs="Courier New"/>
-                <w:color w:val="000000"/>
-                <w:sz w:val="20"/>
-                <w:szCs w:val="20"/>
-                <w:lang w:val="lt-LT"/>
-              </w:rPr>
-              <w:t>(</w:t>
-            </w:r>
-            <w:proofErr w:type="spellStart"/>
-            <w:r>
-              <w:rPr>
-                <w:rFonts w:ascii="Courier New" w:eastAsiaTheme="minorHAnsi" w:hAnsi="Courier New" w:cs="Courier New"/>
-                <w:color w:val="000000"/>
-                <w:sz w:val="20"/>
-                <w:szCs w:val="20"/>
-                <w:lang w:val="lt-LT"/>
-              </w:rPr>
-              <w:t>P_y</w:t>
-            </w:r>
-            <w:proofErr w:type="spellEnd"/>
-            <w:r>
-              <w:rPr>
-                <w:rFonts w:ascii="Courier New" w:eastAsiaTheme="minorHAnsi" w:hAnsi="Courier New" w:cs="Courier New"/>
-                <w:color w:val="000000"/>
-                <w:sz w:val="20"/>
-                <w:szCs w:val="20"/>
-                <w:lang w:val="lt-LT"/>
-              </w:rPr>
-              <w:t>)]);</w:t>
+              <w:t xml:space="preserve">    axis([0 Fs/2 0 max(P_y)]);</w:t>
             </w:r>
           </w:p>
           <w:p>
@@ -3243,7 +2779,6 @@
                 <w:lang w:val="lt-LT"/>
               </w:rPr>
             </w:pPr>
-            <w:proofErr w:type="spellStart"/>
             <w:r>
               <w:rPr>
                 <w:rFonts w:ascii="Courier New" w:eastAsiaTheme="minorHAnsi" w:hAnsi="Courier New" w:cs="Courier New"/>
@@ -3254,7 +2789,6 @@
               </w:rPr>
               <w:t>end</w:t>
             </w:r>
-            <w:proofErr w:type="spellEnd"/>
           </w:p>
         </w:tc>
       </w:tr>
@@ -3329,21 +2863,35 @@
           <w:highlight w:val="yellow"/>
           <w:lang w:val="lt-LT"/>
         </w:rPr>
-        <w:t xml:space="preserve"> pagrindinis laboratorinio darbo programin</w:t>
+        <w:t xml:space="preserve"> </w:t>
+      </w:r>
+      <w:r>
+        <w:rPr>
+          <w:highlight w:val="red"/>
+          <w:lang w:val="lt-LT"/>
+        </w:rPr>
+        <w:t>pagrindinis laboratorinio darbo programin</w:t>
+      </w:r>
+      <w:r>
+        <w:rPr>
+          <w:highlight w:val="red"/>
+          <w:lang w:val="lt-LT"/>
+        </w:rPr>
+        <w:t>i</w:t>
+      </w:r>
+      <w:r>
+        <w:rPr>
+          <w:highlight w:val="red"/>
+          <w:lang w:val="lt-LT"/>
+        </w:rPr>
+        <w:t xml:space="preserve">s </w:t>
       </w:r>
       <w:r>
         <w:rPr>
           <w:highlight w:val="yellow"/>
           <w:lang w:val="lt-LT"/>
         </w:rPr>
-        <w:t>i</w:t>
-      </w:r>
-      <w:r>
-        <w:rPr>
-          <w:highlight w:val="yellow"/>
-          <w:lang w:val="lt-LT"/>
-        </w:rPr>
-        <w:t>s kodas</w:t>
+        <w:t>kodas</w:t>
       </w:r>
     </w:p>
     <w:tbl>
@@ -3701,15 +3249,11 @@
           <w:p>
             <w:pPr>
               <w:rPr>
-                <w:sz w:val="22"/>
-                <w:szCs w:val="22"/>
                 <w:lang w:val="lt-LT" w:eastAsia="lt-LT"/>
               </w:rPr>
             </w:pPr>
             <w:r>
               <w:rPr>
-                <w:sz w:val="22"/>
-                <w:szCs w:val="22"/>
                 <w:lang w:val="lt-LT" w:eastAsia="lt-LT"/>
               </w:rPr>
               <w:t>#define NUM_SECTIONS 5</w:t>
@@ -3718,8 +3262,6 @@
           <w:p>
             <w:pPr>
               <w:rPr>
-                <w:sz w:val="22"/>
-                <w:szCs w:val="22"/>
                 <w:lang w:val="lt-LT" w:eastAsia="lt-LT"/>
               </w:rPr>
             </w:pPr>
@@ -3727,42 +3269,24 @@
           <w:p>
             <w:pPr>
               <w:rPr>
-                <w:sz w:val="22"/>
-                <w:szCs w:val="22"/>
                 <w:lang w:val="lt-LT" w:eastAsia="lt-LT"/>
               </w:rPr>
             </w:pPr>
-            <w:proofErr w:type="spellStart"/>
-            <w:r>
-              <w:rPr>
-                <w:sz w:val="22"/>
-                <w:szCs w:val="22"/>
-                <w:lang w:val="lt-LT" w:eastAsia="lt-LT"/>
-              </w:rPr>
-              <w:t>float</w:t>
-            </w:r>
-            <w:proofErr w:type="spellEnd"/>
-            <w:r>
-              <w:rPr>
-                <w:sz w:val="22"/>
-                <w:szCs w:val="22"/>
-                <w:lang w:val="lt-LT" w:eastAsia="lt-LT"/>
-              </w:rPr>
-              <w:t xml:space="preserve"> b[NUM_SECTIONS][3] = { </w:t>
+            <w:r>
+              <w:rPr>
+                <w:lang w:val="lt-LT" w:eastAsia="lt-LT"/>
+              </w:rPr>
+              <w:t xml:space="preserve">float b[NUM_SECTIONS][3] = { </w:t>
             </w:r>
           </w:p>
           <w:p>
             <w:pPr>
               <w:rPr>
-                <w:sz w:val="22"/>
-                <w:szCs w:val="22"/>
                 <w:lang w:val="lt-LT" w:eastAsia="lt-LT"/>
               </w:rPr>
             </w:pPr>
             <w:r>
               <w:rPr>
-                <w:sz w:val="22"/>
-                <w:szCs w:val="22"/>
                 <w:lang w:val="lt-LT" w:eastAsia="lt-LT"/>
               </w:rPr>
               <w:t>{1.48120186E-01, 2.96240372E-01, 1.48120186E-01},</w:t>
@@ -3771,15 +3295,11 @@
           <w:p>
             <w:pPr>
               <w:rPr>
-                <w:sz w:val="22"/>
-                <w:szCs w:val="22"/>
                 <w:lang w:val="lt-LT" w:eastAsia="lt-LT"/>
               </w:rPr>
             </w:pPr>
             <w:r>
               <w:rPr>
-                <w:sz w:val="22"/>
-                <w:szCs w:val="22"/>
                 <w:lang w:val="lt-LT" w:eastAsia="lt-LT"/>
               </w:rPr>
               <w:t>{1.23633875E-01, 2.47267751E-01, 1.23633875E-01},</w:t>
@@ -3788,15 +3308,11 @@
           <w:p>
             <w:pPr>
               <w:rPr>
-                <w:sz w:val="22"/>
-                <w:szCs w:val="22"/>
                 <w:lang w:val="lt-LT" w:eastAsia="lt-LT"/>
               </w:rPr>
             </w:pPr>
             <w:r>
               <w:rPr>
-                <w:sz w:val="22"/>
-                <w:szCs w:val="22"/>
                 <w:lang w:val="lt-LT" w:eastAsia="lt-LT"/>
               </w:rPr>
               <w:t>{1.08391408E-01, 2.16782815E-01, 1.08391408E-01},</w:t>
@@ -3805,15 +3321,11 @@
           <w:p>
             <w:pPr>
               <w:rPr>
-                <w:sz w:val="22"/>
-                <w:szCs w:val="22"/>
                 <w:lang w:val="lt-LT" w:eastAsia="lt-LT"/>
               </w:rPr>
             </w:pPr>
             <w:r>
               <w:rPr>
-                <w:sz w:val="22"/>
-                <w:szCs w:val="22"/>
                 <w:lang w:val="lt-LT" w:eastAsia="lt-LT"/>
               </w:rPr>
               <w:t>{9.94805969E-02, 1.98961194E-01, 9.94805969E-02},</w:t>
@@ -3822,15 +3334,11 @@
           <w:p>
             <w:pPr>
               <w:rPr>
-                <w:sz w:val="22"/>
-                <w:szCs w:val="22"/>
                 <w:lang w:val="lt-LT" w:eastAsia="lt-LT"/>
               </w:rPr>
             </w:pPr>
             <w:r>
               <w:rPr>
-                <w:sz w:val="22"/>
-                <w:szCs w:val="22"/>
                 <w:lang w:val="lt-LT" w:eastAsia="lt-LT"/>
               </w:rPr>
               <w:t>{9.53591618E-02, 1.90718324E-01, 9.53591618E-02} };</w:t>
@@ -3839,8 +3347,6 @@
           <w:p>
             <w:pPr>
               <w:rPr>
-                <w:sz w:val="22"/>
-                <w:szCs w:val="22"/>
                 <w:lang w:val="lt-LT" w:eastAsia="lt-LT"/>
               </w:rPr>
             </w:pPr>
@@ -3848,42 +3354,24 @@
           <w:p>
             <w:pPr>
               <w:rPr>
-                <w:sz w:val="22"/>
-                <w:szCs w:val="22"/>
                 <w:lang w:val="lt-LT" w:eastAsia="lt-LT"/>
               </w:rPr>
             </w:pPr>
-            <w:proofErr w:type="spellStart"/>
-            <w:r>
-              <w:rPr>
-                <w:sz w:val="22"/>
-                <w:szCs w:val="22"/>
-                <w:lang w:val="lt-LT" w:eastAsia="lt-LT"/>
-              </w:rPr>
-              <w:t>float</w:t>
-            </w:r>
-            <w:proofErr w:type="spellEnd"/>
-            <w:r>
-              <w:rPr>
-                <w:sz w:val="22"/>
-                <w:szCs w:val="22"/>
-                <w:lang w:val="lt-LT" w:eastAsia="lt-LT"/>
-              </w:rPr>
-              <w:t xml:space="preserve"> a[NUM_SECTIONS][3] = { </w:t>
+            <w:r>
+              <w:rPr>
+                <w:lang w:val="lt-LT" w:eastAsia="lt-LT"/>
+              </w:rPr>
+              <w:t xml:space="preserve">float a[NUM_SECTIONS][3] = { </w:t>
             </w:r>
           </w:p>
           <w:p>
             <w:pPr>
               <w:rPr>
-                <w:sz w:val="22"/>
-                <w:szCs w:val="22"/>
                 <w:lang w:val="lt-LT" w:eastAsia="lt-LT"/>
               </w:rPr>
             </w:pPr>
             <w:r>
               <w:rPr>
-                <w:sz w:val="22"/>
-                <w:szCs w:val="22"/>
                 <w:lang w:val="lt-LT" w:eastAsia="lt-LT"/>
               </w:rPr>
               <w:t>{1.00000000E+00, -1.19927188E+00, 7.91752620E-01},</w:t>
@@ -3892,15 +3380,11 @@
           <w:p>
             <w:pPr>
               <w:rPr>
-                <w:sz w:val="22"/>
-                <w:szCs w:val="22"/>
                 <w:lang w:val="lt-LT" w:eastAsia="lt-LT"/>
               </w:rPr>
             </w:pPr>
             <w:r>
               <w:rPr>
-                <w:sz w:val="22"/>
-                <w:szCs w:val="22"/>
                 <w:lang w:val="lt-LT" w:eastAsia="lt-LT"/>
               </w:rPr>
               <w:t>{1.00000000E+00, -1.00101569E+00, 4.95551188E-01},</w:t>
@@ -3909,15 +3393,11 @@
           <w:p>
             <w:pPr>
               <w:rPr>
-                <w:sz w:val="22"/>
-                <w:szCs w:val="22"/>
                 <w:lang w:val="lt-LT" w:eastAsia="lt-LT"/>
               </w:rPr>
             </w:pPr>
             <w:r>
               <w:rPr>
-                <w:sz w:val="22"/>
-                <w:szCs w:val="22"/>
                 <w:lang w:val="lt-LT" w:eastAsia="lt-LT"/>
               </w:rPr>
               <w:t>{1.00000000E+00, -8.77603320E-01, 3.11168950E-01},</w:t>
@@ -3926,15 +3406,11 @@
           <w:p>
             <w:pPr>
               <w:rPr>
-                <w:sz w:val="22"/>
-                <w:szCs w:val="22"/>
                 <w:lang w:val="lt-LT" w:eastAsia="lt-LT"/>
               </w:rPr>
             </w:pPr>
             <w:r>
               <w:rPr>
-                <w:sz w:val="22"/>
-                <w:szCs w:val="22"/>
                 <w:lang w:val="lt-LT" w:eastAsia="lt-LT"/>
               </w:rPr>
               <w:t>{1.00000000E+00, -8.05455930E-01, 2.03378318E-01},</w:t>
@@ -4080,15 +3556,11 @@
           <w:p>
             <w:pPr>
               <w:rPr>
-                <w:sz w:val="22"/>
-                <w:szCs w:val="22"/>
                 <w:lang w:val="lt-LT" w:eastAsia="lt-LT"/>
               </w:rPr>
             </w:pPr>
             <w:r>
               <w:rPr>
-                <w:sz w:val="22"/>
-                <w:szCs w:val="22"/>
                 <w:lang w:val="lt-LT" w:eastAsia="lt-LT"/>
               </w:rPr>
               <w:t>#define NUM_SECTIONS 4</w:t>
@@ -4097,8 +3569,6 @@
           <w:p>
             <w:pPr>
               <w:rPr>
-                <w:sz w:val="22"/>
-                <w:szCs w:val="22"/>
                 <w:lang w:val="lt-LT" w:eastAsia="lt-LT"/>
               </w:rPr>
             </w:pPr>
@@ -4106,42 +3576,24 @@
           <w:p>
             <w:pPr>
               <w:rPr>
-                <w:sz w:val="22"/>
-                <w:szCs w:val="22"/>
                 <w:lang w:val="lt-LT" w:eastAsia="lt-LT"/>
               </w:rPr>
             </w:pPr>
-            <w:proofErr w:type="spellStart"/>
-            <w:r>
-              <w:rPr>
-                <w:sz w:val="22"/>
-                <w:szCs w:val="22"/>
-                <w:lang w:val="lt-LT" w:eastAsia="lt-LT"/>
-              </w:rPr>
-              <w:t>float</w:t>
-            </w:r>
-            <w:proofErr w:type="spellEnd"/>
-            <w:r>
-              <w:rPr>
-                <w:sz w:val="22"/>
-                <w:szCs w:val="22"/>
-                <w:lang w:val="lt-LT" w:eastAsia="lt-LT"/>
-              </w:rPr>
-              <w:t xml:space="preserve"> b[NUM_SECTIONS][3] = { </w:t>
+            <w:r>
+              <w:rPr>
+                <w:lang w:val="lt-LT" w:eastAsia="lt-LT"/>
+              </w:rPr>
+              <w:t xml:space="preserve">float b[NUM_SECTIONS][3] = { </w:t>
             </w:r>
           </w:p>
           <w:p>
             <w:pPr>
               <w:rPr>
-                <w:sz w:val="22"/>
-                <w:szCs w:val="22"/>
                 <w:lang w:val="lt-LT" w:eastAsia="lt-LT"/>
               </w:rPr>
             </w:pPr>
             <w:r>
               <w:rPr>
-                <w:sz w:val="22"/>
-                <w:szCs w:val="22"/>
                 <w:lang w:val="lt-LT" w:eastAsia="lt-LT"/>
               </w:rPr>
               <w:t>{1.66790712E-01, -3.33581424E-01, 1.66790712E-01},</w:t>
@@ -4150,15 +3602,11 @@
           <w:p>
             <w:pPr>
               <w:rPr>
-                <w:sz w:val="22"/>
-                <w:szCs w:val="22"/>
                 <w:lang w:val="lt-LT" w:eastAsia="lt-LT"/>
               </w:rPr>
             </w:pPr>
             <w:r>
               <w:rPr>
-                <w:sz w:val="22"/>
-                <w:szCs w:val="22"/>
                 <w:lang w:val="lt-LT" w:eastAsia="lt-LT"/>
               </w:rPr>
               <w:t>{1.33825671E-01, -2.67651342E-01, 1.33825671E-01},</w:t>
@@ -4167,15 +3615,11 @@
           <w:p>
             <w:pPr>
               <w:rPr>
-                <w:sz w:val="22"/>
-                <w:szCs w:val="22"/>
                 <w:lang w:val="lt-LT" w:eastAsia="lt-LT"/>
               </w:rPr>
             </w:pPr>
             <w:r>
               <w:rPr>
-                <w:sz w:val="22"/>
-                <w:szCs w:val="22"/>
                 <w:lang w:val="lt-LT" w:eastAsia="lt-LT"/>
               </w:rPr>
               <w:t>{1.16241827E-01, -2.32483653E-01, 1.16241827E-01},</w:t>
@@ -4184,15 +3628,11 @@
           <w:p>
             <w:pPr>
               <w:rPr>
-                <w:sz w:val="22"/>
-                <w:szCs w:val="22"/>
                 <w:lang w:val="lt-LT" w:eastAsia="lt-LT"/>
               </w:rPr>
             </w:pPr>
             <w:r>
               <w:rPr>
-                <w:sz w:val="22"/>
-                <w:szCs w:val="22"/>
                 <w:lang w:val="lt-LT" w:eastAsia="lt-LT"/>
               </w:rPr>
               <w:t>{1.08524666E-01, -2.17049332E-01, 1.08524666E-01} };</w:t>
@@ -4201,8 +3641,6 @@
           <w:p>
             <w:pPr>
               <w:rPr>
-                <w:sz w:val="22"/>
-                <w:szCs w:val="22"/>
                 <w:lang w:val="lt-LT" w:eastAsia="lt-LT"/>
               </w:rPr>
             </w:pPr>
@@ -4210,42 +3648,24 @@
           <w:p>
             <w:pPr>
               <w:rPr>
-                <w:sz w:val="22"/>
-                <w:szCs w:val="22"/>
                 <w:lang w:val="lt-LT" w:eastAsia="lt-LT"/>
               </w:rPr>
             </w:pPr>
-            <w:proofErr w:type="spellStart"/>
-            <w:r>
-              <w:rPr>
-                <w:sz w:val="22"/>
-                <w:szCs w:val="22"/>
-                <w:lang w:val="lt-LT" w:eastAsia="lt-LT"/>
-              </w:rPr>
-              <w:t>float</w:t>
-            </w:r>
-            <w:proofErr w:type="spellEnd"/>
-            <w:r>
-              <w:rPr>
-                <w:sz w:val="22"/>
-                <w:szCs w:val="22"/>
-                <w:lang w:val="lt-LT" w:eastAsia="lt-LT"/>
-              </w:rPr>
-              <w:t xml:space="preserve"> a[NUM_SECTIONS][3] = { </w:t>
+            <w:r>
+              <w:rPr>
+                <w:lang w:val="lt-LT" w:eastAsia="lt-LT"/>
+              </w:rPr>
+              <w:t xml:space="preserve">float a[NUM_SECTIONS][3] = { </w:t>
             </w:r>
           </w:p>
           <w:p>
             <w:pPr>
               <w:rPr>
-                <w:sz w:val="22"/>
-                <w:szCs w:val="22"/>
                 <w:lang w:val="lt-LT" w:eastAsia="lt-LT"/>
               </w:rPr>
             </w:pPr>
             <w:r>
               <w:rPr>
-                <w:sz w:val="22"/>
-                <w:szCs w:val="22"/>
                 <w:lang w:val="lt-LT" w:eastAsia="lt-LT"/>
               </w:rPr>
               <w:t>{1.00000000E+00, 1.06621340E+00, 7.33376244E-01},</w:t>
@@ -4254,15 +3674,11 @@
           <w:p>
             <w:pPr>
               <w:rPr>
-                <w:sz w:val="22"/>
-                <w:szCs w:val="22"/>
                 <w:lang w:val="lt-LT" w:eastAsia="lt-LT"/>
               </w:rPr>
             </w:pPr>
             <w:r>
               <w:rPr>
-                <w:sz w:val="22"/>
-                <w:szCs w:val="22"/>
                 <w:lang w:val="lt-LT" w:eastAsia="lt-LT"/>
               </w:rPr>
               <w:t>{1.00000000E+00, 8.55483628E-01, 3.90786313E-01},</w:t>
@@ -4271,15 +3687,11 @@
           <w:p>
             <w:pPr>
               <w:rPr>
-                <w:sz w:val="22"/>
-                <w:szCs w:val="22"/>
                 <w:lang w:val="lt-LT" w:eastAsia="lt-LT"/>
               </w:rPr>
             </w:pPr>
             <w:r>
               <w:rPr>
-                <w:sz w:val="22"/>
-                <w:szCs w:val="22"/>
                 <w:lang w:val="lt-LT" w:eastAsia="lt-LT"/>
               </w:rPr>
               <w:t>{1.00000000E+00, 7.43078504E-01, 2.08045810E-01},</w:t>
@@ -4426,15 +3838,11 @@
           <w:p>
             <w:pPr>
               <w:rPr>
-                <w:sz w:val="22"/>
-                <w:szCs w:val="22"/>
                 <w:lang w:val="lt-LT" w:eastAsia="lt-LT"/>
               </w:rPr>
             </w:pPr>
             <w:r>
               <w:rPr>
-                <w:sz w:val="22"/>
-                <w:szCs w:val="22"/>
                 <w:lang w:val="lt-LT" w:eastAsia="lt-LT"/>
               </w:rPr>
               <w:t>#define NUM_SECTIONS 5</w:t>
@@ -4443,8 +3851,6 @@
           <w:p>
             <w:pPr>
               <w:rPr>
-                <w:sz w:val="22"/>
-                <w:szCs w:val="22"/>
                 <w:lang w:val="lt-LT" w:eastAsia="lt-LT"/>
               </w:rPr>
             </w:pPr>
@@ -4452,42 +3858,24 @@
           <w:p>
             <w:pPr>
               <w:rPr>
-                <w:sz w:val="22"/>
-                <w:szCs w:val="22"/>
                 <w:lang w:val="lt-LT" w:eastAsia="lt-LT"/>
               </w:rPr>
             </w:pPr>
-            <w:proofErr w:type="spellStart"/>
-            <w:r>
-              <w:rPr>
-                <w:sz w:val="22"/>
-                <w:szCs w:val="22"/>
-                <w:lang w:val="lt-LT" w:eastAsia="lt-LT"/>
-              </w:rPr>
-              <w:t>float</w:t>
-            </w:r>
-            <w:proofErr w:type="spellEnd"/>
-            <w:r>
-              <w:rPr>
-                <w:sz w:val="22"/>
-                <w:szCs w:val="22"/>
-                <w:lang w:val="lt-LT" w:eastAsia="lt-LT"/>
-              </w:rPr>
-              <w:t xml:space="preserve"> b[NUM_SECTIONS][3] = { </w:t>
+            <w:r>
+              <w:rPr>
+                <w:lang w:val="lt-LT" w:eastAsia="lt-LT"/>
+              </w:rPr>
+              <w:t xml:space="preserve">float b[NUM_SECTIONS][3] = { </w:t>
             </w:r>
           </w:p>
           <w:p>
             <w:pPr>
               <w:rPr>
-                <w:sz w:val="22"/>
-                <w:szCs w:val="22"/>
                 <w:lang w:val="lt-LT" w:eastAsia="lt-LT"/>
               </w:rPr>
             </w:pPr>
             <w:r>
               <w:rPr>
-                <w:sz w:val="22"/>
-                <w:szCs w:val="22"/>
                 <w:lang w:val="lt-LT" w:eastAsia="lt-LT"/>
               </w:rPr>
               <w:t>{2.59047000E-01, 0.00000000E+00, -2.59047000E-01},</w:t>
@@ -4496,15 +3884,11 @@
           <w:p>
             <w:pPr>
               <w:rPr>
-                <w:sz w:val="22"/>
-                <w:szCs w:val="22"/>
                 <w:lang w:val="lt-LT" w:eastAsia="lt-LT"/>
               </w:rPr>
             </w:pPr>
             <w:r>
               <w:rPr>
-                <w:sz w:val="22"/>
-                <w:szCs w:val="22"/>
                 <w:lang w:val="lt-LT" w:eastAsia="lt-LT"/>
               </w:rPr>
               <w:t>{2.59047000E-01, 0.00000000E+00, -2.59047000E-01},</w:t>
@@ -4513,15 +3897,11 @@
           <w:p>
             <w:pPr>
               <w:rPr>
-                <w:sz w:val="22"/>
-                <w:szCs w:val="22"/>
                 <w:lang w:val="lt-LT" w:eastAsia="lt-LT"/>
               </w:rPr>
             </w:pPr>
             <w:r>
               <w:rPr>
-                <w:sz w:val="22"/>
-                <w:szCs w:val="22"/>
                 <w:lang w:val="lt-LT" w:eastAsia="lt-LT"/>
               </w:rPr>
               <w:t>{2.33543913E-01, 0.00000000E+00, -2.33543913E-01},</w:t>
@@ -4530,15 +3910,11 @@
           <w:p>
             <w:pPr>
               <w:rPr>
-                <w:sz w:val="22"/>
-                <w:szCs w:val="22"/>
                 <w:lang w:val="lt-LT" w:eastAsia="lt-LT"/>
               </w:rPr>
             </w:pPr>
             <w:r>
               <w:rPr>
-                <w:sz w:val="22"/>
-                <w:szCs w:val="22"/>
                 <w:lang w:val="lt-LT" w:eastAsia="lt-LT"/>
               </w:rPr>
               <w:t>{2.33543913E-01, 0.00000000E+00, -2.33543913E-01},</w:t>
@@ -4547,15 +3923,11 @@
           <w:p>
             <w:pPr>
               <w:rPr>
-                <w:sz w:val="22"/>
-                <w:szCs w:val="22"/>
                 <w:lang w:val="lt-LT" w:eastAsia="lt-LT"/>
               </w:rPr>
             </w:pPr>
             <w:r>
               <w:rPr>
-                <w:sz w:val="22"/>
-                <w:szCs w:val="22"/>
                 <w:lang w:val="lt-LT" w:eastAsia="lt-LT"/>
               </w:rPr>
               <w:t>{2.25616630E-01, 0.00000000E+00, -2.25616630E-01} };</w:t>
@@ -4564,8 +3936,6 @@
           <w:p>
             <w:pPr>
               <w:rPr>
-                <w:sz w:val="22"/>
-                <w:szCs w:val="22"/>
                 <w:lang w:val="lt-LT" w:eastAsia="lt-LT"/>
               </w:rPr>
             </w:pPr>
@@ -4573,42 +3943,24 @@
           <w:p>
             <w:pPr>
               <w:rPr>
-                <w:sz w:val="22"/>
-                <w:szCs w:val="22"/>
                 <w:lang w:val="lt-LT" w:eastAsia="lt-LT"/>
               </w:rPr>
             </w:pPr>
-            <w:proofErr w:type="spellStart"/>
-            <w:r>
-              <w:rPr>
-                <w:sz w:val="22"/>
-                <w:szCs w:val="22"/>
-                <w:lang w:val="lt-LT" w:eastAsia="lt-LT"/>
-              </w:rPr>
-              <w:t>float</w:t>
-            </w:r>
-            <w:proofErr w:type="spellEnd"/>
-            <w:r>
-              <w:rPr>
-                <w:sz w:val="22"/>
-                <w:szCs w:val="22"/>
-                <w:lang w:val="lt-LT" w:eastAsia="lt-LT"/>
-              </w:rPr>
-              <w:t xml:space="preserve"> a[NUM_SECTIONS][3] = { </w:t>
+            <w:r>
+              <w:rPr>
+                <w:lang w:val="lt-LT" w:eastAsia="lt-LT"/>
+              </w:rPr>
+              <w:t xml:space="preserve">float a[NUM_SECTIONS][3] = { </w:t>
             </w:r>
           </w:p>
           <w:p>
             <w:pPr>
               <w:rPr>
-                <w:sz w:val="22"/>
-                <w:szCs w:val="22"/>
                 <w:lang w:val="lt-LT" w:eastAsia="lt-LT"/>
               </w:rPr>
             </w:pPr>
             <w:r>
               <w:rPr>
-                <w:sz w:val="22"/>
-                <w:szCs w:val="22"/>
                 <w:lang w:val="lt-LT" w:eastAsia="lt-LT"/>
               </w:rPr>
               <w:t>{1.00000000E+00, 7.66866044E-01, 8.51990426E-01},</w:t>
@@ -4617,15 +3969,11 @@
           <w:p>
             <w:pPr>
               <w:rPr>
-                <w:sz w:val="22"/>
-                <w:szCs w:val="22"/>
                 <w:lang w:val="lt-LT" w:eastAsia="lt-LT"/>
               </w:rPr>
             </w:pPr>
             <w:r>
               <w:rPr>
-                <w:sz w:val="22"/>
-                <w:szCs w:val="22"/>
                 <w:lang w:val="lt-LT" w:eastAsia="lt-LT"/>
               </w:rPr>
               <w:t>{1.00000000E+00, -2.12333336E-01, 8.39565783E-01},</w:t>
@@ -4634,15 +3982,11 @@
           <w:p>
             <w:pPr>
               <w:rPr>
-                <w:sz w:val="22"/>
-                <w:szCs w:val="22"/>
                 <w:lang w:val="lt-LT" w:eastAsia="lt-LT"/>
               </w:rPr>
             </w:pPr>
             <w:r>
               <w:rPr>
-                <w:sz w:val="22"/>
-                <w:szCs w:val="22"/>
                 <w:lang w:val="lt-LT" w:eastAsia="lt-LT"/>
               </w:rPr>
               <w:t>{1.00000000E+00, 5.35714765E-01, 6.36464291E-01},</w:t>
@@ -4651,15 +3995,11 @@
           <w:p>
             <w:pPr>
               <w:rPr>
-                <w:sz w:val="22"/>
-                <w:szCs w:val="22"/>
                 <w:lang w:val="lt-LT" w:eastAsia="lt-LT"/>
               </w:rPr>
             </w:pPr>
             <w:r>
               <w:rPr>
-                <w:sz w:val="22"/>
-                <w:szCs w:val="22"/>
                 <w:lang w:val="lt-LT" w:eastAsia="lt-LT"/>
               </w:rPr>
               <w:t>{1.00000000E+00, -2.47588879E-02, 6.19336420E-01},</w:t>
@@ -8245,12 +7585,9 @@
 </file>
 
 <file path=customXml/item3.xml><?xml version="1.0" encoding="utf-8"?>
-<?mso-contentType ?>
-<FormTemplates xmlns="http://schemas.microsoft.com/sharepoint/v3/contenttype/forms">
-  <Display>DocumentLibraryForm</Display>
-  <Edit>DocumentLibraryForm</Edit>
-  <New>DocumentLibraryForm</New>
-</FormTemplates>
+<p:properties xmlns:p="http://schemas.microsoft.com/office/2006/metadata/properties" xmlns:xsi="http://www.w3.org/2001/XMLSchema-instance" xmlns:pc="http://schemas.microsoft.com/office/infopath/2007/PartnerControls">
+  <documentManagement/>
+</p:properties>
 </file>
 
 <file path=customXml/item4.xml><?xml version="1.0" encoding="utf-8"?>
@@ -8368,9 +7705,12 @@
 </file>
 
 <file path=customXml/item5.xml><?xml version="1.0" encoding="utf-8"?>
-<p:properties xmlns:p="http://schemas.microsoft.com/office/2006/metadata/properties" xmlns:xsi="http://www.w3.org/2001/XMLSchema-instance" xmlns:pc="http://schemas.microsoft.com/office/infopath/2007/PartnerControls">
-  <documentManagement/>
-</p:properties>
+<?mso-contentType ?>
+<FormTemplates xmlns="http://schemas.microsoft.com/sharepoint/v3/contenttype/forms">
+  <Display>DocumentLibraryForm</Display>
+  <Edit>DocumentLibraryForm</Edit>
+  <New>DocumentLibraryForm</New>
+</FormTemplates>
 </file>
 
 <file path=customXml/itemProps1.xml><?xml version="1.0" encoding="utf-8"?>
@@ -8390,9 +7730,10 @@
 </file>
 
 <file path=customXml/itemProps3.xml><?xml version="1.0" encoding="utf-8"?>
-<ds:datastoreItem xmlns:ds="http://schemas.openxmlformats.org/officeDocument/2006/customXml" ds:itemID="{12483B38-674F-42A8-9E56-0F53EF2A5520}">
+<ds:datastoreItem xmlns:ds="http://schemas.openxmlformats.org/officeDocument/2006/customXml" ds:itemID="{949D7D1B-3ED7-4FCF-84CC-168C035D517F}">
   <ds:schemaRefs>
-    <ds:schemaRef ds:uri="http://schemas.microsoft.com/sharepoint/v3/contenttype/forms"/>
+    <ds:schemaRef ds:uri="http://schemas.microsoft.com/office/2006/metadata/properties"/>
+    <ds:schemaRef ds:uri="http://schemas.microsoft.com/office/infopath/2007/PartnerControls"/>
   </ds:schemaRefs>
 </ds:datastoreItem>
 </file>
@@ -8414,10 +7755,9 @@
 </file>
 
 <file path=customXml/itemProps5.xml><?xml version="1.0" encoding="utf-8"?>
-<ds:datastoreItem xmlns:ds="http://schemas.openxmlformats.org/officeDocument/2006/customXml" ds:itemID="{949D7D1B-3ED7-4FCF-84CC-168C035D517F}">
+<ds:datastoreItem xmlns:ds="http://schemas.openxmlformats.org/officeDocument/2006/customXml" ds:itemID="{12483B38-674F-42A8-9E56-0F53EF2A5520}">
   <ds:schemaRefs>
-    <ds:schemaRef ds:uri="http://schemas.microsoft.com/office/2006/metadata/properties"/>
-    <ds:schemaRef ds:uri="http://schemas.microsoft.com/office/infopath/2007/PartnerControls"/>
+    <ds:schemaRef ds:uri="http://schemas.microsoft.com/sharepoint/v3/contenttype/forms"/>
   </ds:schemaRefs>
 </ds:datastoreItem>
 </file>
</xml_diff>

<commit_message>
feat: add second part of 3-LB about the effects
</commit_message>
<xml_diff>
--- a/Labs/3-LB/32-LB-DSP-IIR.docx
+++ b/Labs/3-LB/32-LB-DSP-IIR.docx
@@ -2155,6 +2155,186 @@
     </w:p>
     <w:p>
       <w:pPr>
+        <w:rPr>
+          <w:lang w:val="lt-LT"/>
+        </w:rPr>
+      </w:pPr>
+    </w:p>
+    <w:p>
+      <w:pPr>
+        <w:pStyle w:val="Heading1"/>
+        <w:rPr>
+          <w:lang w:val="lt-LT"/>
+        </w:rPr>
+      </w:pPr>
+      <w:r>
+        <w:rPr>
+          <w:lang w:val="lt-LT"/>
+        </w:rPr>
+        <w:lastRenderedPageBreak/>
+        <w:t>Filtrų impulsinės charakteristikos</w:t>
+      </w:r>
+    </w:p>
+    <w:p>
+      <w:pPr>
+        <w:pStyle w:val="Tekstas"/>
+        <w:rPr>
+          <w:lang w:val="lt-LT"/>
+        </w:rPr>
+      </w:pPr>
+      <w:r>
+        <w:rPr>
+          <w:lang w:val="lt-LT"/>
+        </w:rPr>
+        <w:t>Įėjimo signalas:</w:t>
+      </w:r>
+    </w:p>
+    <w:p>
+      <w:pPr>
+        <w:pStyle w:val="Tekstas"/>
+        <w:rPr>
+          <w:lang w:val="lt-LT"/>
+        </w:rPr>
+      </w:pPr>
+      <w:r>
+        <w:rPr>
+          <w:lang w:val="lt-LT"/>
+        </w:rPr>
+        <w:t>If (index == 10) {</w:t>
+      </w:r>
+    </w:p>
+    <w:p>
+      <w:pPr>
+        <w:pStyle w:val="Tekstas"/>
+        <w:rPr>
+          <w:lang w:val="lt-LT"/>
+        </w:rPr>
+      </w:pPr>
+      <w:r>
+        <w:rPr>
+          <w:lang w:val="lt-LT"/>
+        </w:rPr>
+        <w:t xml:space="preserve">Val[i] = 2000} </w:t>
+      </w:r>
+    </w:p>
+    <w:p>
+      <w:pPr>
+        <w:pStyle w:val="Tekstas"/>
+        <w:rPr>
+          <w:lang w:val="lt-LT"/>
+        </w:rPr>
+      </w:pPr>
+      <w:r>
+        <w:rPr>
+          <w:lang w:val="lt-LT"/>
+        </w:rPr>
+        <w:t>Else { val = 0;}</w:t>
+      </w:r>
+    </w:p>
+    <w:p>
+      <w:pPr>
+        <w:pStyle w:val="Tekstas"/>
+        <w:rPr>
+          <w:lang w:val="lt-LT"/>
+        </w:rPr>
+      </w:pPr>
+    </w:p>
+    <w:p>
+      <w:pPr>
+        <w:pStyle w:val="Tekstas"/>
+        <w:rPr>
+          <w:lang w:val="lt-LT"/>
+        </w:rPr>
+      </w:pPr>
+      <w:r>
+        <w:rPr>
+          <w:lang w:val="lt-LT"/>
+        </w:rPr>
+        <w:t>Žemų dažnių</w:t>
+      </w:r>
+    </w:p>
+    <w:p>
+      <w:pPr>
+        <w:pStyle w:val="Tekstas"/>
+        <w:rPr>
+          <w:lang w:val="lt-LT"/>
+        </w:rPr>
+      </w:pPr>
+    </w:p>
+    <w:p>
+      <w:pPr>
+        <w:pStyle w:val="Tekstas"/>
+        <w:rPr>
+          <w:lang w:val="lt-LT"/>
+        </w:rPr>
+      </w:pPr>
+      <w:r>
+        <w:rPr>
+          <w:lang w:val="lt-LT"/>
+        </w:rPr>
+        <w:t xml:space="preserve">Aukštų </w:t>
+      </w:r>
+      <w:r>
+        <w:rPr>
+          <w:lang w:val="lt-LT"/>
+        </w:rPr>
+        <w:t>dažnių</w:t>
+      </w:r>
+    </w:p>
+    <w:p>
+      <w:pPr>
+        <w:pStyle w:val="Tekstas"/>
+        <w:rPr>
+          <w:lang w:val="lt-LT"/>
+        </w:rPr>
+      </w:pPr>
+    </w:p>
+    <w:p>
+      <w:pPr>
+        <w:pStyle w:val="Tekstas"/>
+        <w:rPr>
+          <w:lang w:val="lt-LT"/>
+        </w:rPr>
+      </w:pPr>
+      <w:r>
+        <w:rPr>
+          <w:lang w:val="lt-LT"/>
+        </w:rPr>
+        <w:t>Juostinis filtras</w:t>
+      </w:r>
+    </w:p>
+    <w:p>
+      <w:pPr>
+        <w:spacing w:after="160" w:line="259" w:lineRule="auto"/>
+        <w:rPr>
+          <w:lang w:val="lt-LT"/>
+        </w:rPr>
+      </w:pPr>
+      <w:r>
+        <w:rPr>
+          <w:lang w:val="lt-LT"/>
+        </w:rPr>
+        <w:br w:type="page"/>
+      </w:r>
+    </w:p>
+    <w:p>
+      <w:pPr>
+        <w:pStyle w:val="Heading1"/>
+        <w:rPr>
+          <w:lang w:val="lt-LT"/>
+        </w:rPr>
+      </w:pPr>
+      <w:r>
+        <w:rPr>
+          <w:lang w:val="lt-LT"/>
+        </w:rPr>
+        <w:lastRenderedPageBreak/>
+        <w:t>Audio efektai</w:t>
+      </w:r>
+    </w:p>
+    <w:p>
+      <w:pPr>
+        <w:pStyle w:val="Tekstas"/>
         <w:rPr>
           <w:lang w:val="lt-LT"/>
         </w:rPr>
@@ -7585,9 +7765,12 @@
 </file>
 
 <file path=customXml/item3.xml><?xml version="1.0" encoding="utf-8"?>
-<p:properties xmlns:p="http://schemas.microsoft.com/office/2006/metadata/properties" xmlns:xsi="http://www.w3.org/2001/XMLSchema-instance" xmlns:pc="http://schemas.microsoft.com/office/infopath/2007/PartnerControls">
-  <documentManagement/>
-</p:properties>
+<?mso-contentType ?>
+<FormTemplates xmlns="http://schemas.microsoft.com/sharepoint/v3/contenttype/forms">
+  <Display>DocumentLibraryForm</Display>
+  <Edit>DocumentLibraryForm</Edit>
+  <New>DocumentLibraryForm</New>
+</FormTemplates>
 </file>
 
 <file path=customXml/item4.xml><?xml version="1.0" encoding="utf-8"?>
@@ -7705,12 +7888,9 @@
 </file>
 
 <file path=customXml/item5.xml><?xml version="1.0" encoding="utf-8"?>
-<?mso-contentType ?>
-<FormTemplates xmlns="http://schemas.microsoft.com/sharepoint/v3/contenttype/forms">
-  <Display>DocumentLibraryForm</Display>
-  <Edit>DocumentLibraryForm</Edit>
-  <New>DocumentLibraryForm</New>
-</FormTemplates>
+<p:properties xmlns:p="http://schemas.microsoft.com/office/2006/metadata/properties" xmlns:xsi="http://www.w3.org/2001/XMLSchema-instance" xmlns:pc="http://schemas.microsoft.com/office/infopath/2007/PartnerControls">
+  <documentManagement/>
+</p:properties>
 </file>
 
 <file path=customXml/itemProps1.xml><?xml version="1.0" encoding="utf-8"?>
@@ -7730,10 +7910,9 @@
 </file>
 
 <file path=customXml/itemProps3.xml><?xml version="1.0" encoding="utf-8"?>
-<ds:datastoreItem xmlns:ds="http://schemas.openxmlformats.org/officeDocument/2006/customXml" ds:itemID="{949D7D1B-3ED7-4FCF-84CC-168C035D517F}">
+<ds:datastoreItem xmlns:ds="http://schemas.openxmlformats.org/officeDocument/2006/customXml" ds:itemID="{12483B38-674F-42A8-9E56-0F53EF2A5520}">
   <ds:schemaRefs>
-    <ds:schemaRef ds:uri="http://schemas.microsoft.com/office/2006/metadata/properties"/>
-    <ds:schemaRef ds:uri="http://schemas.microsoft.com/office/infopath/2007/PartnerControls"/>
+    <ds:schemaRef ds:uri="http://schemas.microsoft.com/sharepoint/v3/contenttype/forms"/>
   </ds:schemaRefs>
 </ds:datastoreItem>
 </file>
@@ -7755,9 +7934,10 @@
 </file>
 
 <file path=customXml/itemProps5.xml><?xml version="1.0" encoding="utf-8"?>
-<ds:datastoreItem xmlns:ds="http://schemas.openxmlformats.org/officeDocument/2006/customXml" ds:itemID="{12483B38-674F-42A8-9E56-0F53EF2A5520}">
+<ds:datastoreItem xmlns:ds="http://schemas.openxmlformats.org/officeDocument/2006/customXml" ds:itemID="{949D7D1B-3ED7-4FCF-84CC-168C035D517F}">
   <ds:schemaRefs>
-    <ds:schemaRef ds:uri="http://schemas.microsoft.com/sharepoint/v3/contenttype/forms"/>
+    <ds:schemaRef ds:uri="http://schemas.microsoft.com/office/2006/metadata/properties"/>
+    <ds:schemaRef ds:uri="http://schemas.microsoft.com/office/infopath/2007/PartnerControls"/>
   </ds:schemaRefs>
 </ds:datastoreItem>
 </file>
</xml_diff>